<commit_message>
add new journal about backpropagation and soil fertility
</commit_message>
<xml_diff>
--- a/PROPOSAL.docx
+++ b/PROPOSAL.docx
@@ -42,45 +42,50 @@
         <w:rPr>
           <w:rFonts w:ascii="Times New Roman" w:hAnsi="Times New Roman" w:cs="Times New Roman"/>
           <w:b/>
+          <w:sz w:val="24"/>
+          <w:szCs w:val="24"/>
+        </w:rPr>
+      </w:pPr>
+      <w:r>
+        <w:rPr>
+          <w:rFonts w:ascii="Times New Roman" w:hAnsi="Times New Roman" w:cs="Times New Roman"/>
+          <w:b/>
+          <w:sz w:val="24"/>
+          <w:szCs w:val="24"/>
+        </w:rPr>
+        <w:t xml:space="preserve">PENENTUAN TINGKAT KESUBURAN LAHAN GAMBUT MENGGUNAKAN </w:t>
+      </w:r>
+      <w:r>
+        <w:rPr>
+          <w:rFonts w:ascii="Times New Roman" w:hAnsi="Times New Roman" w:cs="Times New Roman"/>
+          <w:b/>
           <w:i/>
           <w:sz w:val="24"/>
           <w:szCs w:val="24"/>
         </w:rPr>
-      </w:pPr>
-      <w:r>
-        <w:rPr>
-          <w:rFonts w:ascii="Times New Roman" w:hAnsi="Times New Roman" w:cs="Times New Roman"/>
-          <w:b/>
-          <w:sz w:val="24"/>
-          <w:szCs w:val="24"/>
-        </w:rPr>
-        <w:t xml:space="preserve">PENENTUAN TINGKAT KESUBURAN LAHAN GAMBUT MENGGUNAKAN </w:t>
-      </w:r>
-      <w:r>
-        <w:rPr>
-          <w:rFonts w:ascii="Times New Roman" w:hAnsi="Times New Roman" w:cs="Times New Roman"/>
-          <w:b/>
-          <w:i/>
-          <w:sz w:val="24"/>
-          <w:szCs w:val="24"/>
-        </w:rPr>
-        <w:t>BAYESIAN NETWORK</w:t>
-      </w:r>
-    </w:p>
-    <w:p>
-      <w:pPr>
-        <w:spacing w:line="360" w:lineRule="auto"/>
-        <w:jc w:val="center"/>
-        <w:rPr>
-          <w:rFonts w:ascii="Times New Roman" w:hAnsi="Times New Roman" w:cs="Times New Roman"/>
-          <w:b/>
-          <w:i/>
-          <w:sz w:val="24"/>
-          <w:szCs w:val="24"/>
-        </w:rPr>
-      </w:pPr>
-      <w:bookmarkStart w:id="0" w:name="_GoBack"/>
-      <w:bookmarkEnd w:id="0"/>
+        <w:t xml:space="preserve">BACKPROPAGATION </w:t>
+      </w:r>
+      <w:r>
+        <w:rPr>
+          <w:rFonts w:ascii="Times New Roman" w:hAnsi="Times New Roman" w:cs="Times New Roman"/>
+          <w:b/>
+          <w:sz w:val="24"/>
+          <w:szCs w:val="24"/>
+        </w:rPr>
+        <w:t>BERBASIS ANDROID</w:t>
+      </w:r>
+    </w:p>
+    <w:p>
+      <w:pPr>
+        <w:spacing w:line="360" w:lineRule="auto"/>
+        <w:jc w:val="center"/>
+        <w:rPr>
+          <w:rFonts w:ascii="Times New Roman" w:hAnsi="Times New Roman" w:cs="Times New Roman"/>
+          <w:b/>
+          <w:sz w:val="24"/>
+          <w:szCs w:val="24"/>
+        </w:rPr>
+      </w:pPr>
     </w:p>
     <w:p>
       <w:pPr>
@@ -171,14 +176,25 @@
           <w:szCs w:val="24"/>
         </w:rPr>
       </w:pPr>
-      <w:r>
-        <w:rPr>
-          <w:rFonts w:ascii="Times New Roman" w:hAnsi="Times New Roman" w:cs="Times New Roman"/>
-          <w:b/>
-          <w:sz w:val="24"/>
-          <w:szCs w:val="24"/>
-        </w:rPr>
-        <w:t>Oleh:</w:t>
+      <w:proofErr w:type="spellStart"/>
+      <w:r>
+        <w:rPr>
+          <w:rFonts w:ascii="Times New Roman" w:hAnsi="Times New Roman" w:cs="Times New Roman"/>
+          <w:b/>
+          <w:sz w:val="24"/>
+          <w:szCs w:val="24"/>
+        </w:rPr>
+        <w:t>Oleh</w:t>
+      </w:r>
+      <w:proofErr w:type="spellEnd"/>
+      <w:r>
+        <w:rPr>
+          <w:rFonts w:ascii="Times New Roman" w:hAnsi="Times New Roman" w:cs="Times New Roman"/>
+          <w:b/>
+          <w:sz w:val="24"/>
+          <w:szCs w:val="24"/>
+        </w:rPr>
+        <w:t>:</w:t>
       </w:r>
     </w:p>
     <w:p>
@@ -340,6 +356,8 @@
           <w:szCs w:val="24"/>
         </w:rPr>
       </w:pPr>
+      <w:bookmarkStart w:id="0" w:name="_GoBack"/>
+      <w:bookmarkEnd w:id="0"/>
     </w:p>
     <w:sectPr>
       <w:pgSz w:w="12240" w:h="15840"/>

</xml_diff>